<commit_message>
add exploratory visual to report
</commit_message>
<xml_diff>
--- a/cats-vs-dogs/capstone project report.docx
+++ b/cats-vs-dogs/capstone project report.docx
@@ -76,20 +76,49 @@
         <w:rPr>
           <w:rFonts w:ascii="Times New Roman" w:hAnsi="Times New Roman"/>
         </w:rPr>
-        <w:t>Such a challenge is often called a CAPTCHA</w:t>
+        <w:t xml:space="preserve">Such a challenge is often called a </w:t>
+      </w:r>
+      <w:proofErr w:type="gramStart"/>
+      <w:r>
+        <w:rPr>
+          <w:rFonts w:ascii="Times New Roman" w:hAnsi="Times New Roman"/>
+        </w:rPr>
+        <w:t>CAPTCHA</w:t>
       </w:r>
       <w:r>
         <w:rPr>
           <w:rFonts w:ascii="Times New Roman" w:hAnsi="Times New Roman"/>
           <w:vertAlign w:val="superscript"/>
         </w:rPr>
-        <w:t>[1]</w:t>
-      </w:r>
-      <w:r>
-        <w:rPr>
-          <w:rFonts w:ascii="Times New Roman" w:hAnsi="Times New Roman"/>
-        </w:rPr>
-        <w:t xml:space="preserve"> (Completely Automated Public Turing test to tell Computers and Humans Apart) or HIP (Human Interactive Proof). HIPs are used for many purposes, such as to reduce email and blog spam and prevent brute-force attacks on web site passwords.</w:t>
+        <w:t>[</w:t>
+      </w:r>
+      <w:proofErr w:type="gramEnd"/>
+      <w:r>
+        <w:rPr>
+          <w:rFonts w:ascii="Times New Roman" w:hAnsi="Times New Roman"/>
+          <w:vertAlign w:val="superscript"/>
+        </w:rPr>
+        <w:t>1]</w:t>
+      </w:r>
+      <w:r>
+        <w:rPr>
+          <w:rFonts w:ascii="Times New Roman" w:hAnsi="Times New Roman"/>
+        </w:rPr>
+        <w:t xml:space="preserve"> (Completely Automated Public Turing test to tell Computers and Humans Apart) or HIP (Human Interactive Proof). HIPs </w:t>
+      </w:r>
+      <w:proofErr w:type="gramStart"/>
+      <w:r>
+        <w:rPr>
+          <w:rFonts w:ascii="Times New Roman" w:hAnsi="Times New Roman"/>
+        </w:rPr>
+        <w:t>are used</w:t>
+      </w:r>
+      <w:proofErr w:type="gramEnd"/>
+      <w:r>
+        <w:rPr>
+          <w:rFonts w:ascii="Times New Roman" w:hAnsi="Times New Roman"/>
+        </w:rPr>
+        <w:t xml:space="preserve"> for many purposes, such as to reduce email and blog spam and prevent brute-force attacks on web site passwords.</w:t>
       </w:r>
       <w:r>
         <w:rPr>
@@ -147,17 +176,49 @@
         </w:rPr>
         <w:t xml:space="preserve">e.g. </w:t>
       </w:r>
-      <w:r>
-        <w:rPr>
-          <w:rFonts w:ascii="Times New Roman" w:hAnsi="Times New Roman"/>
-        </w:rPr>
-        <w:t xml:space="preserve">VGGNet, </w:t>
-      </w:r>
-      <w:r>
-        <w:rPr>
-          <w:rFonts w:ascii="Times New Roman" w:hAnsi="Times New Roman"/>
-        </w:rPr>
-        <w:t>ResNet, Inception, Xception)</w:t>
+      <w:proofErr w:type="spellStart"/>
+      <w:r>
+        <w:rPr>
+          <w:rFonts w:ascii="Times New Roman" w:hAnsi="Times New Roman"/>
+        </w:rPr>
+        <w:t>VGGNet</w:t>
+      </w:r>
+      <w:proofErr w:type="spellEnd"/>
+      <w:r>
+        <w:rPr>
+          <w:rFonts w:ascii="Times New Roman" w:hAnsi="Times New Roman"/>
+        </w:rPr>
+        <w:t xml:space="preserve">, </w:t>
+      </w:r>
+      <w:proofErr w:type="spellStart"/>
+      <w:r>
+        <w:rPr>
+          <w:rFonts w:ascii="Times New Roman" w:hAnsi="Times New Roman"/>
+        </w:rPr>
+        <w:t>ResNet</w:t>
+      </w:r>
+      <w:proofErr w:type="spellEnd"/>
+      <w:r>
+        <w:rPr>
+          <w:rFonts w:ascii="Times New Roman" w:hAnsi="Times New Roman"/>
+        </w:rPr>
+        <w:t xml:space="preserve">, Inception, </w:t>
+      </w:r>
+      <w:proofErr w:type="spellStart"/>
+      <w:proofErr w:type="gramStart"/>
+      <w:r>
+        <w:rPr>
+          <w:rFonts w:ascii="Times New Roman" w:hAnsi="Times New Roman"/>
+        </w:rPr>
+        <w:t>Xception</w:t>
+      </w:r>
+      <w:proofErr w:type="spellEnd"/>
+      <w:proofErr w:type="gramEnd"/>
+      <w:r>
+        <w:rPr>
+          <w:rFonts w:ascii="Times New Roman" w:hAnsi="Times New Roman"/>
+        </w:rPr>
+        <w:t>)</w:t>
       </w:r>
       <w:r>
         <w:rPr>
@@ -201,32 +262,75 @@
         <w:rPr>
           <w:rFonts w:ascii="Times New Roman" w:hAnsi="Times New Roman"/>
         </w:rPr>
-        <w:t xml:space="preserve">There are many public image datasets online for this challenge. Here, I will use the dataset from Kaggle’s </w:t>
-      </w:r>
-      <w:r>
-        <w:rPr>
-          <w:rFonts w:ascii="Times New Roman" w:hAnsi="Times New Roman"/>
-        </w:rPr>
-        <w:t>Dogs vs. Cats Redux: Kernels Edition</w:t>
-      </w:r>
-      <w:r>
-        <w:rPr>
-          <w:rFonts w:ascii="Times New Roman" w:hAnsi="Times New Roman"/>
-        </w:rPr>
-        <w:t xml:space="preserve"> competition</w:t>
+        <w:t xml:space="preserve">There are many public image datasets online for this challenge. Here, I will use the dataset from </w:t>
+      </w:r>
+      <w:proofErr w:type="spellStart"/>
+      <w:r>
+        <w:rPr>
+          <w:rFonts w:ascii="Times New Roman" w:hAnsi="Times New Roman"/>
+        </w:rPr>
+        <w:t>Kaggle’s</w:t>
+      </w:r>
+      <w:proofErr w:type="spellEnd"/>
+      <w:r>
+        <w:rPr>
+          <w:rFonts w:ascii="Times New Roman" w:hAnsi="Times New Roman"/>
+        </w:rPr>
+        <w:t xml:space="preserve"> </w:t>
+      </w:r>
+      <w:r>
+        <w:rPr>
+          <w:rFonts w:ascii="Times New Roman" w:hAnsi="Times New Roman"/>
+        </w:rPr>
+        <w:t xml:space="preserve">Dogs vs. Cats </w:t>
+      </w:r>
+      <w:proofErr w:type="spellStart"/>
+      <w:r>
+        <w:rPr>
+          <w:rFonts w:ascii="Times New Roman" w:hAnsi="Times New Roman"/>
+        </w:rPr>
+        <w:t>Redux</w:t>
+      </w:r>
+      <w:proofErr w:type="spellEnd"/>
+      <w:r>
+        <w:rPr>
+          <w:rFonts w:ascii="Times New Roman" w:hAnsi="Times New Roman"/>
+        </w:rPr>
+        <w:t>: Kernels Edition</w:t>
+      </w:r>
+      <w:r>
+        <w:rPr>
+          <w:rFonts w:ascii="Times New Roman" w:hAnsi="Times New Roman"/>
+        </w:rPr>
+        <w:t xml:space="preserve"> </w:t>
+      </w:r>
+      <w:proofErr w:type="gramStart"/>
+      <w:r>
+        <w:rPr>
+          <w:rFonts w:ascii="Times New Roman" w:hAnsi="Times New Roman"/>
+        </w:rPr>
+        <w:t>competition</w:t>
       </w:r>
       <w:r>
         <w:rPr>
           <w:rFonts w:ascii="Times New Roman" w:hAnsi="Times New Roman"/>
           <w:vertAlign w:val="superscript"/>
         </w:rPr>
-        <w:t>[2</w:t>
-      </w:r>
+        <w:t>[</w:t>
+      </w:r>
+      <w:proofErr w:type="gramEnd"/>
       <w:r>
         <w:rPr>
           <w:rFonts w:ascii="Times New Roman" w:hAnsi="Times New Roman"/>
           <w:vertAlign w:val="superscript"/>
         </w:rPr>
+        <w:t>2</w:t>
+      </w:r>
+      <w:r>
+        <w:rPr>
+          <w:rFonts w:ascii="Times New Roman" w:hAnsi="Times New Roman"/>
+          <w:vertAlign w:val="superscript"/>
+        </w:rPr>
         <w:t>]</w:t>
       </w:r>
       <w:r>
@@ -251,7 +355,21 @@
         <w:rPr>
           <w:rFonts w:ascii="Times New Roman" w:hAnsi="Times New Roman"/>
         </w:rPr>
-        <w:t>hould predict a probability that the image is a dog (1 = dog, 0 = cat).</w:t>
+        <w:t>hould predict a probability that the image is a dog (</w:t>
+      </w:r>
+      <w:proofErr w:type="gramStart"/>
+      <w:r>
+        <w:rPr>
+          <w:rFonts w:ascii="Times New Roman" w:hAnsi="Times New Roman"/>
+        </w:rPr>
+        <w:t>1</w:t>
+      </w:r>
+      <w:proofErr w:type="gramEnd"/>
+      <w:r>
+        <w:rPr>
+          <w:rFonts w:ascii="Times New Roman" w:hAnsi="Times New Roman"/>
+        </w:rPr>
+        <w:t xml:space="preserve"> = dog, 0 = cat).</w:t>
       </w:r>
     </w:p>
     <w:p>
@@ -377,52 +495,168 @@
           <w:rFonts w:ascii="Times New Roman" w:hAnsi="Times New Roman"/>
           <w:szCs w:val="21"/>
         </w:rPr>
-        <w:t xml:space="preserve">By exploring the dataset, basic information about the dataset can be obtained. The size of each image could be different and have to be resized as each model has a standard for input image size (e.g. 224*224 for VGGNet and 299*299 for Inception). After that, the full dataset (under train folder) should be split into training set and validation set. When the models are being trained, the performance is also evaluated on the testing set. By checking the loss and accuracy on training and validation sets, I can know if the model built is correct and if the model is under- or over-fitting. Finally, I will </w:t>
-      </w:r>
-      <w:r>
-        <w:rPr>
-          <w:rFonts w:ascii="Times New Roman" w:hAnsi="Times New Roman"/>
-          <w:szCs w:val="21"/>
-        </w:rPr>
-        <w:t>run prediction on test set and upload the result to Kaggle to see what position I can occupy.</w:t>
-      </w:r>
-    </w:p>
-    <w:p>
-      <w:pPr>
-        <w:rPr>
-          <w:rFonts w:ascii="Times New Roman" w:hAnsi="Times New Roman"/>
-          <w:szCs w:val="21"/>
-        </w:rPr>
-      </w:pPr>
-    </w:p>
-    <w:p>
-      <w:pPr>
-        <w:rPr>
-          <w:rFonts w:ascii="Times New Roman" w:hAnsi="Times New Roman"/>
-          <w:szCs w:val="21"/>
-        </w:rPr>
-      </w:pPr>
-      <w:r>
-        <w:rPr>
-          <w:rFonts w:ascii="Times New Roman" w:hAnsi="Times New Roman"/>
-          <w:szCs w:val="21"/>
+        <w:t xml:space="preserve">By exploring the dataset, basic information about the dataset </w:t>
+      </w:r>
+      <w:proofErr w:type="gramStart"/>
+      <w:r>
+        <w:rPr>
+          <w:rFonts w:ascii="Times New Roman" w:hAnsi="Times New Roman"/>
+          <w:szCs w:val="21"/>
+        </w:rPr>
+        <w:t>can be obtained</w:t>
+      </w:r>
+      <w:proofErr w:type="gramEnd"/>
+      <w:r>
+        <w:rPr>
+          <w:rFonts w:ascii="Times New Roman" w:hAnsi="Times New Roman"/>
+          <w:szCs w:val="21"/>
+        </w:rPr>
+        <w:t xml:space="preserve">. The size of each image could be different and have to </w:t>
+      </w:r>
+      <w:proofErr w:type="gramStart"/>
+      <w:r>
+        <w:rPr>
+          <w:rFonts w:ascii="Times New Roman" w:hAnsi="Times New Roman"/>
+          <w:szCs w:val="21"/>
+        </w:rPr>
+        <w:t>be resized</w:t>
+      </w:r>
+      <w:proofErr w:type="gramEnd"/>
+      <w:r>
+        <w:rPr>
+          <w:rFonts w:ascii="Times New Roman" w:hAnsi="Times New Roman"/>
+          <w:szCs w:val="21"/>
+        </w:rPr>
+        <w:t xml:space="preserve"> as each model has a standard for input image size (e.g. 224*224 for </w:t>
+      </w:r>
+      <w:proofErr w:type="spellStart"/>
+      <w:r>
+        <w:rPr>
+          <w:rFonts w:ascii="Times New Roman" w:hAnsi="Times New Roman"/>
+          <w:szCs w:val="21"/>
+        </w:rPr>
+        <w:t>VGGNet</w:t>
+      </w:r>
+      <w:proofErr w:type="spellEnd"/>
+      <w:r>
+        <w:rPr>
+          <w:rFonts w:ascii="Times New Roman" w:hAnsi="Times New Roman"/>
+          <w:szCs w:val="21"/>
+        </w:rPr>
+        <w:t xml:space="preserve"> and 299*299 for Inception). After that, the full dataset (under train folder) </w:t>
+      </w:r>
+      <w:proofErr w:type="gramStart"/>
+      <w:r>
+        <w:rPr>
+          <w:rFonts w:ascii="Times New Roman" w:hAnsi="Times New Roman"/>
+          <w:szCs w:val="21"/>
+        </w:rPr>
+        <w:t>should be split</w:t>
+      </w:r>
+      <w:proofErr w:type="gramEnd"/>
+      <w:r>
+        <w:rPr>
+          <w:rFonts w:ascii="Times New Roman" w:hAnsi="Times New Roman"/>
+          <w:szCs w:val="21"/>
+        </w:rPr>
+        <w:t xml:space="preserve"> into training set and validation set. When the models </w:t>
+      </w:r>
+      <w:proofErr w:type="gramStart"/>
+      <w:r>
+        <w:rPr>
+          <w:rFonts w:ascii="Times New Roman" w:hAnsi="Times New Roman"/>
+          <w:szCs w:val="21"/>
+        </w:rPr>
+        <w:t>are being trained</w:t>
+      </w:r>
+      <w:proofErr w:type="gramEnd"/>
+      <w:r>
+        <w:rPr>
+          <w:rFonts w:ascii="Times New Roman" w:hAnsi="Times New Roman"/>
+          <w:szCs w:val="21"/>
+        </w:rPr>
+        <w:t xml:space="preserve">, the performance is also evaluated on the testing set. By checking the loss and accuracy on training and validation sets, I can know if the model built is correct and if the model is under- or over-fitting. Finally, I will </w:t>
+      </w:r>
+      <w:r>
+        <w:rPr>
+          <w:rFonts w:ascii="Times New Roman" w:hAnsi="Times New Roman"/>
+          <w:szCs w:val="21"/>
+        </w:rPr>
+        <w:t xml:space="preserve">run prediction on test set and upload the result to </w:t>
+      </w:r>
+      <w:proofErr w:type="spellStart"/>
+      <w:r>
+        <w:rPr>
+          <w:rFonts w:ascii="Times New Roman" w:hAnsi="Times New Roman"/>
+          <w:szCs w:val="21"/>
+        </w:rPr>
+        <w:t>Kaggle</w:t>
+      </w:r>
+      <w:proofErr w:type="spellEnd"/>
+      <w:r>
+        <w:rPr>
+          <w:rFonts w:ascii="Times New Roman" w:hAnsi="Times New Roman"/>
+          <w:szCs w:val="21"/>
+        </w:rPr>
+        <w:t xml:space="preserve"> to see what position I can occupy.</w:t>
+      </w:r>
+    </w:p>
+    <w:p>
+      <w:pPr>
+        <w:rPr>
+          <w:rFonts w:ascii="Times New Roman" w:hAnsi="Times New Roman"/>
+          <w:szCs w:val="21"/>
+        </w:rPr>
+      </w:pPr>
+    </w:p>
+    <w:p>
+      <w:pPr>
+        <w:rPr>
+          <w:rFonts w:ascii="Times New Roman" w:hAnsi="Times New Roman"/>
+          <w:sz w:val="30"/>
+          <w:szCs w:val="30"/>
+        </w:rPr>
+      </w:pPr>
+      <w:proofErr w:type="spellStart"/>
+      <w:r>
+        <w:rPr>
+          <w:rFonts w:ascii="Times New Roman" w:hAnsi="Times New Roman"/>
+          <w:sz w:val="30"/>
+          <w:szCs w:val="30"/>
         </w:rPr>
         <w:t>Mertics</w:t>
       </w:r>
-    </w:p>
-    <w:p>
-      <w:pPr>
-        <w:rPr>
-          <w:rFonts w:ascii="Times New Roman" w:hAnsi="Times New Roman"/>
-          <w:szCs w:val="21"/>
-        </w:rPr>
-      </w:pPr>
-      <w:r>
-        <w:rPr>
-          <w:rFonts w:ascii="Times New Roman" w:hAnsi="Times New Roman"/>
-          <w:szCs w:val="21"/>
-        </w:rPr>
-        <w:t xml:space="preserve">Usually we use ROC curve (receiver operating characteristic curve) and PR curve (Precision-Recall curve) to evaluate models for binary classification problem. However, in order to comply with Kaggle’s rule, I will use log loss instead. </w:t>
+      <w:proofErr w:type="spellEnd"/>
+    </w:p>
+    <w:p>
+      <w:pPr>
+        <w:rPr>
+          <w:rFonts w:ascii="Times New Roman" w:hAnsi="Times New Roman"/>
+          <w:szCs w:val="21"/>
+        </w:rPr>
+      </w:pPr>
+      <w:r>
+        <w:rPr>
+          <w:rFonts w:ascii="Times New Roman" w:hAnsi="Times New Roman"/>
+          <w:szCs w:val="21"/>
+        </w:rPr>
+        <w:t xml:space="preserve">Usually we use ROC curve (receiver operating characteristic curve) and PR curve (Precision-Recall curve) to evaluate models for binary classification problem. However, in order to comply with </w:t>
+      </w:r>
+      <w:proofErr w:type="spellStart"/>
+      <w:r>
+        <w:rPr>
+          <w:rFonts w:ascii="Times New Roman" w:hAnsi="Times New Roman"/>
+          <w:szCs w:val="21"/>
+        </w:rPr>
+        <w:t>Kaggle’s</w:t>
+      </w:r>
+      <w:proofErr w:type="spellEnd"/>
+      <w:r>
+        <w:rPr>
+          <w:rFonts w:ascii="Times New Roman" w:hAnsi="Times New Roman"/>
+          <w:szCs w:val="21"/>
+        </w:rPr>
+        <w:t xml:space="preserve"> rule, I will use log loss instead. </w:t>
       </w:r>
     </w:p>
     <w:p>
@@ -437,6 +671,7 @@
         <w:rPr>
           <w:noProof/>
         </w:rPr>
+        <w:lastRenderedPageBreak/>
         <w:drawing>
           <wp:inline distT="0" distB="0" distL="0" distR="0" wp14:anchorId="4DB78751" wp14:editId="725F8B0C">
             <wp:extent cx="3762375" cy="590550"/>
@@ -485,7 +720,6 @@
         <w:rPr>
           <w:noProof/>
         </w:rPr>
-        <w:lastRenderedPageBreak/>
         <w:drawing>
           <wp:inline distT="0" distB="0" distL="0" distR="0" wp14:anchorId="7DFC74DC" wp14:editId="4580FB12">
             <wp:extent cx="3819525" cy="1647825"/>
@@ -540,17 +774,17 @@
         </w:numPr>
         <w:ind w:firstLineChars="0"/>
         <w:rPr>
+          <w:rFonts w:ascii="Times New Roman" w:hAnsi="Times New Roman"/>
+          <w:sz w:val="36"/>
+          <w:szCs w:val="36"/>
+        </w:rPr>
+      </w:pPr>
+      <w:r>
+        <w:rPr>
           <w:rFonts w:ascii="Times New Roman" w:hAnsi="Times New Roman" w:hint="eastAsia"/>
           <w:sz w:val="36"/>
           <w:szCs w:val="36"/>
         </w:rPr>
-      </w:pPr>
-      <w:r>
-        <w:rPr>
-          <w:rFonts w:ascii="Times New Roman" w:hAnsi="Times New Roman" w:hint="eastAsia"/>
-          <w:sz w:val="36"/>
-          <w:szCs w:val="36"/>
-        </w:rPr>
         <w:t>Analysis</w:t>
       </w:r>
     </w:p>
@@ -582,22 +816,22 @@
     <w:p>
       <w:pPr>
         <w:rPr>
+          <w:rFonts w:ascii="Times New Roman" w:hAnsi="Times New Roman"/>
+          <w:szCs w:val="21"/>
+        </w:rPr>
+      </w:pPr>
+      <w:r>
+        <w:rPr>
+          <w:rFonts w:ascii="Times New Roman" w:hAnsi="Times New Roman"/>
+          <w:szCs w:val="21"/>
+        </w:rPr>
+        <w:t>T</w:t>
+      </w:r>
+      <w:r>
+        <w:rPr>
           <w:rFonts w:ascii="Times New Roman" w:hAnsi="Times New Roman" w:hint="eastAsia"/>
           <w:szCs w:val="21"/>
         </w:rPr>
-      </w:pPr>
-      <w:r>
-        <w:rPr>
-          <w:rFonts w:ascii="Times New Roman" w:hAnsi="Times New Roman"/>
-          <w:szCs w:val="21"/>
-        </w:rPr>
-        <w:t>T</w:t>
-      </w:r>
-      <w:r>
-        <w:rPr>
-          <w:rFonts w:ascii="Times New Roman" w:hAnsi="Times New Roman" w:hint="eastAsia"/>
-          <w:szCs w:val="21"/>
-        </w:rPr>
         <w:t xml:space="preserve">he </w:t>
       </w:r>
       <w:r>
@@ -605,7 +839,23 @@
           <w:rFonts w:ascii="Times New Roman" w:hAnsi="Times New Roman"/>
           <w:szCs w:val="21"/>
         </w:rPr>
-        <w:t xml:space="preserve">dataset is downloaded from </w:t>
+        <w:t xml:space="preserve">dataset </w:t>
+      </w:r>
+      <w:proofErr w:type="gramStart"/>
+      <w:r>
+        <w:rPr>
+          <w:rFonts w:ascii="Times New Roman" w:hAnsi="Times New Roman"/>
+          <w:szCs w:val="21"/>
+        </w:rPr>
+        <w:t>is downloaded</w:t>
+      </w:r>
+      <w:proofErr w:type="gramEnd"/>
+      <w:r>
+        <w:rPr>
+          <w:rFonts w:ascii="Times New Roman" w:hAnsi="Times New Roman"/>
+          <w:szCs w:val="21"/>
+        </w:rPr>
+        <w:t xml:space="preserve"> from </w:t>
       </w:r>
       <w:hyperlink r:id="rId7" w:history="1">
         <w:r>
@@ -624,6 +874,297 @@
         </w:rPr>
         <w:t>. There are two</w:t>
       </w:r>
+      <w:r>
+        <w:rPr>
+          <w:rFonts w:ascii="Times New Roman" w:hAnsi="Times New Roman"/>
+          <w:szCs w:val="21"/>
+        </w:rPr>
+        <w:t xml:space="preserve"> folders: train and test. The train folder has 25,000 images with names like dog.1.jpg, dog.2.jpg, cat.1.jpg, etc. The test folder has 12,500 images with names like 1.jpg, 2.jpg, 3.jpg, etc. </w:t>
+      </w:r>
+    </w:p>
+    <w:p>
+      <w:pPr>
+        <w:rPr>
+          <w:rFonts w:ascii="Times New Roman" w:hAnsi="Times New Roman"/>
+          <w:szCs w:val="21"/>
+        </w:rPr>
+      </w:pPr>
+    </w:p>
+    <w:p>
+      <w:pPr>
+        <w:rPr>
+          <w:rFonts w:ascii="Times New Roman" w:hAnsi="Times New Roman"/>
+          <w:szCs w:val="21"/>
+        </w:rPr>
+      </w:pPr>
+      <w:r>
+        <w:rPr>
+          <w:rFonts w:ascii="Times New Roman" w:hAnsi="Times New Roman"/>
+          <w:szCs w:val="21"/>
+        </w:rPr>
+        <w:t>Here are some sample images with associated width and height.</w:t>
+      </w:r>
+    </w:p>
+    <w:p>
+      <w:pPr>
+        <w:jc w:val="center"/>
+        <w:rPr>
+          <w:rFonts w:ascii="Times New Roman" w:hAnsi="Times New Roman"/>
+          <w:szCs w:val="21"/>
+        </w:rPr>
+      </w:pPr>
+      <w:r>
+        <w:rPr>
+          <w:noProof/>
+        </w:rPr>
+        <w:drawing>
+          <wp:inline distT="0" distB="0" distL="0" distR="0" wp14:anchorId="7DB1E610" wp14:editId="265048F4">
+            <wp:extent cx="5274310" cy="1869440"/>
+            <wp:effectExtent l="0" t="0" r="2540" b="0"/>
+            <wp:docPr id="3" name="Picture 3"/>
+            <wp:cNvGraphicFramePr>
+              <a:graphicFrameLocks xmlns:a="http://schemas.openxmlformats.org/drawingml/2006/main" noChangeAspect="1"/>
+            </wp:cNvGraphicFramePr>
+            <a:graphic xmlns:a="http://schemas.openxmlformats.org/drawingml/2006/main">
+              <a:graphicData uri="http://schemas.openxmlformats.org/drawingml/2006/picture">
+                <pic:pic xmlns:pic="http://schemas.openxmlformats.org/drawingml/2006/picture">
+                  <pic:nvPicPr>
+                    <pic:cNvPr id="1" name=""/>
+                    <pic:cNvPicPr/>
+                  </pic:nvPicPr>
+                  <pic:blipFill>
+                    <a:blip r:embed="rId8"/>
+                    <a:stretch>
+                      <a:fillRect/>
+                    </a:stretch>
+                  </pic:blipFill>
+                  <pic:spPr>
+                    <a:xfrm>
+                      <a:off x="0" y="0"/>
+                      <a:ext cx="5274310" cy="1869440"/>
+                    </a:xfrm>
+                    <a:prstGeom prst="rect">
+                      <a:avLst/>
+                    </a:prstGeom>
+                  </pic:spPr>
+                </pic:pic>
+              </a:graphicData>
+            </a:graphic>
+          </wp:inline>
+        </w:drawing>
+      </w:r>
+    </w:p>
+    <w:p>
+      <w:pPr>
+        <w:rPr>
+          <w:rFonts w:ascii="Times New Roman" w:hAnsi="Times New Roman"/>
+          <w:szCs w:val="21"/>
+        </w:rPr>
+      </w:pPr>
+    </w:p>
+    <w:p>
+      <w:pPr>
+        <w:rPr>
+          <w:rFonts w:ascii="Times New Roman" w:hAnsi="Times New Roman"/>
+          <w:szCs w:val="21"/>
+        </w:rPr>
+      </w:pPr>
+      <w:r>
+        <w:rPr>
+          <w:rFonts w:ascii="Times New Roman" w:hAnsi="Times New Roman" w:hint="eastAsia"/>
+          <w:szCs w:val="21"/>
+        </w:rPr>
+        <w:t xml:space="preserve">Here are </w:t>
+      </w:r>
+      <w:r>
+        <w:rPr>
+          <w:rFonts w:ascii="Times New Roman" w:hAnsi="Times New Roman"/>
+          <w:szCs w:val="21"/>
+        </w:rPr>
+        <w:t>a few things we can notice directly by looking at above images:</w:t>
+      </w:r>
+    </w:p>
+    <w:p>
+      <w:pPr>
+        <w:pStyle w:val="ListParagraph"/>
+        <w:numPr>
+          <w:ilvl w:val="0"/>
+          <w:numId w:val="4"/>
+        </w:numPr>
+        <w:ind w:firstLineChars="0"/>
+        <w:rPr>
+          <w:rFonts w:ascii="Times New Roman" w:hAnsi="Times New Roman"/>
+          <w:szCs w:val="21"/>
+        </w:rPr>
+      </w:pPr>
+      <w:r>
+        <w:rPr>
+          <w:rFonts w:ascii="Times New Roman" w:hAnsi="Times New Roman" w:hint="eastAsia"/>
+          <w:szCs w:val="21"/>
+        </w:rPr>
+        <w:t xml:space="preserve">Images are generally </w:t>
+      </w:r>
+      <w:r>
+        <w:rPr>
+          <w:rFonts w:ascii="Times New Roman" w:hAnsi="Times New Roman"/>
+          <w:szCs w:val="21"/>
+        </w:rPr>
+        <w:t>well centered on the animal.</w:t>
+      </w:r>
+    </w:p>
+    <w:p>
+      <w:pPr>
+        <w:pStyle w:val="ListParagraph"/>
+        <w:numPr>
+          <w:ilvl w:val="0"/>
+          <w:numId w:val="4"/>
+        </w:numPr>
+        <w:ind w:firstLineChars="0"/>
+        <w:rPr>
+          <w:rFonts w:ascii="Times New Roman" w:hAnsi="Times New Roman"/>
+          <w:szCs w:val="21"/>
+        </w:rPr>
+      </w:pPr>
+      <w:r>
+        <w:rPr>
+          <w:rFonts w:ascii="Times New Roman" w:hAnsi="Times New Roman"/>
+          <w:szCs w:val="21"/>
+        </w:rPr>
+        <w:t>Images have different sizes.</w:t>
+      </w:r>
+    </w:p>
+    <w:p>
+      <w:pPr>
+        <w:pStyle w:val="ListParagraph"/>
+        <w:numPr>
+          <w:ilvl w:val="0"/>
+          <w:numId w:val="4"/>
+        </w:numPr>
+        <w:ind w:firstLineChars="0"/>
+        <w:rPr>
+          <w:rFonts w:ascii="Times New Roman" w:hAnsi="Times New Roman"/>
+          <w:szCs w:val="21"/>
+        </w:rPr>
+      </w:pPr>
+      <w:r>
+        <w:rPr>
+          <w:rFonts w:ascii="Times New Roman" w:hAnsi="Times New Roman"/>
+          <w:szCs w:val="21"/>
+        </w:rPr>
+        <w:t xml:space="preserve">The quality of some images are poor (e.g. </w:t>
+      </w:r>
+      <w:proofErr w:type="gramStart"/>
+      <w:r>
+        <w:rPr>
+          <w:rFonts w:ascii="Times New Roman" w:hAnsi="Times New Roman"/>
+          <w:szCs w:val="21"/>
+        </w:rPr>
+        <w:t>1</w:t>
+      </w:r>
+      <w:r>
+        <w:rPr>
+          <w:rFonts w:ascii="Times New Roman" w:hAnsi="Times New Roman"/>
+          <w:szCs w:val="21"/>
+          <w:vertAlign w:val="superscript"/>
+        </w:rPr>
+        <w:t>st</w:t>
+      </w:r>
+      <w:proofErr w:type="gramEnd"/>
+      <w:r>
+        <w:rPr>
+          <w:rFonts w:ascii="Times New Roman" w:hAnsi="Times New Roman"/>
+          <w:szCs w:val="21"/>
+        </w:rPr>
+        <w:t xml:space="preserve"> image).</w:t>
+      </w:r>
+    </w:p>
+    <w:p>
+      <w:pPr>
+        <w:pStyle w:val="ListParagraph"/>
+        <w:numPr>
+          <w:ilvl w:val="0"/>
+          <w:numId w:val="4"/>
+        </w:numPr>
+        <w:ind w:firstLineChars="0"/>
+        <w:rPr>
+          <w:rFonts w:ascii="Times New Roman" w:hAnsi="Times New Roman"/>
+          <w:szCs w:val="21"/>
+        </w:rPr>
+      </w:pPr>
+      <w:r>
+        <w:rPr>
+          <w:rFonts w:ascii="Times New Roman" w:hAnsi="Times New Roman"/>
+          <w:szCs w:val="21"/>
+        </w:rPr>
+        <w:t>Background</w:t>
+      </w:r>
+      <w:r>
+        <w:rPr>
+          <w:rFonts w:ascii="Times New Roman" w:hAnsi="Times New Roman"/>
+          <w:szCs w:val="21"/>
+        </w:rPr>
+        <w:t xml:space="preserve"> images seem to vary a lot and be independent from the categories (the human hand in 1</w:t>
+      </w:r>
+      <w:r>
+        <w:rPr>
+          <w:rFonts w:ascii="Times New Roman" w:hAnsi="Times New Roman"/>
+          <w:szCs w:val="21"/>
+          <w:vertAlign w:val="superscript"/>
+        </w:rPr>
+        <w:t>st</w:t>
+      </w:r>
+      <w:r>
+        <w:rPr>
+          <w:rFonts w:ascii="Times New Roman" w:hAnsi="Times New Roman"/>
+          <w:szCs w:val="21"/>
+        </w:rPr>
+        <w:t xml:space="preserve"> image and pink pillow in 3</w:t>
+      </w:r>
+      <w:r>
+        <w:rPr>
+          <w:rFonts w:ascii="Times New Roman" w:hAnsi="Times New Roman"/>
+          <w:szCs w:val="21"/>
+          <w:vertAlign w:val="superscript"/>
+        </w:rPr>
+        <w:t>rd</w:t>
+      </w:r>
+      <w:r>
+        <w:rPr>
+          <w:rFonts w:ascii="Times New Roman" w:hAnsi="Times New Roman"/>
+          <w:szCs w:val="21"/>
+        </w:rPr>
+        <w:t xml:space="preserve"> image).</w:t>
+      </w:r>
+    </w:p>
+    <w:p>
+      <w:pPr>
+        <w:rPr>
+          <w:rFonts w:ascii="Times New Roman" w:hAnsi="Times New Roman"/>
+          <w:szCs w:val="21"/>
+        </w:rPr>
+      </w:pPr>
+    </w:p>
+    <w:p>
+      <w:pPr>
+        <w:rPr>
+          <w:rFonts w:ascii="Times New Roman" w:hAnsi="Times New Roman"/>
+          <w:szCs w:val="21"/>
+        </w:rPr>
+      </w:pPr>
+      <w:r>
+        <w:rPr>
+          <w:rFonts w:ascii="Times New Roman" w:hAnsi="Times New Roman" w:hint="eastAsia"/>
+          <w:szCs w:val="21"/>
+        </w:rPr>
+        <w:t xml:space="preserve">The following table shows the summary of image info: </w:t>
+      </w:r>
+      <w:r>
+        <w:rPr>
+          <w:rFonts w:ascii="Times New Roman" w:hAnsi="Times New Roman"/>
+          <w:szCs w:val="21"/>
+        </w:rPr>
+        <w:t>width, height and ratio (width / height).You can neglect “label” as it is a categorical value. The table clearly shows the sizes of images are varied.</w:t>
+      </w:r>
       <w:bookmarkStart w:id="0" w:name="_GoBack"/>
       <w:bookmarkEnd w:id="0"/>
       <w:r>
@@ -631,30 +1172,289 @@
           <w:rFonts w:ascii="Times New Roman" w:hAnsi="Times New Roman"/>
           <w:szCs w:val="21"/>
         </w:rPr>
-        <w:t xml:space="preserve"> folders: train and test. The train folder has 25,000 images with names like dog.1.jpg, dog.2.jpg, cat.1.jpg, etc. The test folder has 12,500 images with names like 1.jpg, 2.jpg, 3.jpg, etc. </w:t>
-      </w:r>
-    </w:p>
-    <w:p>
-      <w:pPr>
-        <w:rPr>
-          <w:rFonts w:ascii="Times New Roman" w:hAnsi="Times New Roman"/>
+        <w:t xml:space="preserve"> </w:t>
+      </w:r>
+    </w:p>
+    <w:p>
+      <w:pPr>
+        <w:jc w:val="center"/>
+        <w:rPr>
+          <w:rFonts w:ascii="Times New Roman" w:hAnsi="Times New Roman" w:hint="eastAsia"/>
+          <w:szCs w:val="21"/>
+        </w:rPr>
+      </w:pPr>
+      <w:r>
+        <w:rPr>
+          <w:noProof/>
+        </w:rPr>
+        <w:lastRenderedPageBreak/>
+        <w:drawing>
+          <wp:inline distT="0" distB="0" distL="0" distR="0" wp14:anchorId="7A97016F" wp14:editId="68CD715F">
+            <wp:extent cx="4029075" cy="2533650"/>
+            <wp:effectExtent l="0" t="0" r="9525" b="0"/>
+            <wp:docPr id="5" name="Picture 5"/>
+            <wp:cNvGraphicFramePr>
+              <a:graphicFrameLocks xmlns:a="http://schemas.openxmlformats.org/drawingml/2006/main" noChangeAspect="1"/>
+            </wp:cNvGraphicFramePr>
+            <a:graphic xmlns:a="http://schemas.openxmlformats.org/drawingml/2006/main">
+              <a:graphicData uri="http://schemas.openxmlformats.org/drawingml/2006/picture">
+                <pic:pic xmlns:pic="http://schemas.openxmlformats.org/drawingml/2006/picture">
+                  <pic:nvPicPr>
+                    <pic:cNvPr id="1" name=""/>
+                    <pic:cNvPicPr/>
+                  </pic:nvPicPr>
+                  <pic:blipFill>
+                    <a:blip r:embed="rId9"/>
+                    <a:stretch>
+                      <a:fillRect/>
+                    </a:stretch>
+                  </pic:blipFill>
+                  <pic:spPr>
+                    <a:xfrm>
+                      <a:off x="0" y="0"/>
+                      <a:ext cx="4029075" cy="2533650"/>
+                    </a:xfrm>
+                    <a:prstGeom prst="rect">
+                      <a:avLst/>
+                    </a:prstGeom>
+                  </pic:spPr>
+                </pic:pic>
+              </a:graphicData>
+            </a:graphic>
+          </wp:inline>
+        </w:drawing>
+      </w:r>
+    </w:p>
+    <w:p>
+      <w:pPr>
+        <w:rPr>
+          <w:rFonts w:ascii="Times New Roman" w:hAnsi="Times New Roman" w:hint="eastAsia"/>
           <w:sz w:val="30"/>
           <w:szCs w:val="30"/>
         </w:rPr>
       </w:pPr>
       <w:r>
         <w:rPr>
-          <w:rFonts w:ascii="Times New Roman" w:hAnsi="Times New Roman"/>
+          <w:rFonts w:ascii="Times New Roman" w:hAnsi="Times New Roman" w:hint="eastAsia"/>
           <w:sz w:val="30"/>
           <w:szCs w:val="30"/>
         </w:rPr>
+        <w:t>Exploratory Visualization</w:t>
+      </w:r>
+    </w:p>
+    <w:p>
+      <w:pPr>
+        <w:rPr>
+          <w:rFonts w:ascii="Times New Roman" w:hAnsi="Times New Roman"/>
+          <w:szCs w:val="21"/>
+        </w:rPr>
+      </w:pPr>
+      <w:r>
+        <w:rPr>
+          <w:rFonts w:ascii="Times New Roman" w:hAnsi="Times New Roman"/>
+          <w:szCs w:val="21"/>
+        </w:rPr>
+        <w:t xml:space="preserve">We have noticed the dataset contains different sizes of images. The following plots show the distribution of each image’s width, height and ratio (width / height). </w:t>
+      </w:r>
+    </w:p>
+    <w:p>
+      <w:pPr>
+        <w:rPr>
+          <w:rFonts w:ascii="Times New Roman" w:hAnsi="Times New Roman"/>
+          <w:szCs w:val="21"/>
+        </w:rPr>
+      </w:pPr>
+      <w:r>
+        <w:rPr>
+          <w:noProof/>
+        </w:rPr>
+        <w:drawing>
+          <wp:inline distT="0" distB="0" distL="0" distR="0" wp14:anchorId="2EF827CC" wp14:editId="5BEBBD7F">
+            <wp:extent cx="5274310" cy="1293495"/>
+            <wp:effectExtent l="0" t="0" r="2540" b="1905"/>
+            <wp:docPr id="4" name="Picture 4"/>
+            <wp:cNvGraphicFramePr>
+              <a:graphicFrameLocks xmlns:a="http://schemas.openxmlformats.org/drawingml/2006/main" noChangeAspect="1"/>
+            </wp:cNvGraphicFramePr>
+            <a:graphic xmlns:a="http://schemas.openxmlformats.org/drawingml/2006/main">
+              <a:graphicData uri="http://schemas.openxmlformats.org/drawingml/2006/picture">
+                <pic:pic xmlns:pic="http://schemas.openxmlformats.org/drawingml/2006/picture">
+                  <pic:nvPicPr>
+                    <pic:cNvPr id="1" name=""/>
+                    <pic:cNvPicPr/>
+                  </pic:nvPicPr>
+                  <pic:blipFill>
+                    <a:blip r:embed="rId10"/>
+                    <a:stretch>
+                      <a:fillRect/>
+                    </a:stretch>
+                  </pic:blipFill>
+                  <pic:spPr>
+                    <a:xfrm>
+                      <a:off x="0" y="0"/>
+                      <a:ext cx="5274310" cy="1293495"/>
+                    </a:xfrm>
+                    <a:prstGeom prst="rect">
+                      <a:avLst/>
+                    </a:prstGeom>
+                  </pic:spPr>
+                </pic:pic>
+              </a:graphicData>
+            </a:graphic>
+          </wp:inline>
+        </w:drawing>
+      </w:r>
+    </w:p>
+    <w:p>
+      <w:pPr>
+        <w:rPr>
+          <w:rFonts w:ascii="Times New Roman" w:hAnsi="Times New Roman"/>
+          <w:szCs w:val="21"/>
+        </w:rPr>
+      </w:pPr>
+      <w:r>
+        <w:rPr>
+          <w:rFonts w:ascii="Times New Roman" w:hAnsi="Times New Roman" w:hint="eastAsia"/>
+          <w:szCs w:val="21"/>
+        </w:rPr>
+        <w:t xml:space="preserve">The average ratio is </w:t>
+      </w:r>
+      <w:r>
+        <w:rPr>
+          <w:rFonts w:ascii="Times New Roman" w:hAnsi="Times New Roman"/>
+          <w:szCs w:val="21"/>
+        </w:rPr>
+        <w:t xml:space="preserve">1.157. </w:t>
+      </w:r>
+    </w:p>
+    <w:p>
+      <w:pPr>
+        <w:rPr>
+          <w:rFonts w:ascii="Times New Roman" w:hAnsi="Times New Roman"/>
+          <w:szCs w:val="21"/>
+        </w:rPr>
+      </w:pPr>
+    </w:p>
+    <w:p>
+      <w:pPr>
+        <w:rPr>
+          <w:rFonts w:ascii="Times New Roman" w:hAnsi="Times New Roman"/>
+          <w:szCs w:val="21"/>
+        </w:rPr>
+      </w:pPr>
+      <w:r>
+        <w:rPr>
+          <w:rFonts w:ascii="Times New Roman" w:hAnsi="Times New Roman" w:hint="eastAsia"/>
+          <w:szCs w:val="21"/>
+        </w:rPr>
+        <w:t xml:space="preserve">We can see two outliers in </w:t>
+      </w:r>
+      <w:r>
+        <w:rPr>
+          <w:rFonts w:ascii="Times New Roman" w:hAnsi="Times New Roman"/>
+          <w:szCs w:val="21"/>
+        </w:rPr>
+        <w:t xml:space="preserve">the “Image size” graph which have far too high height and width compared to the rest of the data points. On the “ratio” graph, we can also notice an outlier, which has a ratio of </w:t>
+      </w:r>
+      <w:proofErr w:type="gramStart"/>
+      <w:r>
+        <w:rPr>
+          <w:rFonts w:ascii="Times New Roman" w:hAnsi="Times New Roman"/>
+          <w:szCs w:val="21"/>
+        </w:rPr>
+        <w:t>6</w:t>
+      </w:r>
+      <w:proofErr w:type="gramEnd"/>
+      <w:r>
+        <w:rPr>
+          <w:rFonts w:ascii="Times New Roman" w:hAnsi="Times New Roman"/>
+          <w:szCs w:val="21"/>
+        </w:rPr>
+        <w:t xml:space="preserve"> whereas most other images have a ratio below 2.</w:t>
+      </w:r>
+    </w:p>
+    <w:p>
+      <w:pPr>
+        <w:rPr>
+          <w:rFonts w:ascii="Times New Roman" w:hAnsi="Times New Roman" w:hint="eastAsia"/>
+          <w:szCs w:val="21"/>
+        </w:rPr>
+      </w:pPr>
+    </w:p>
+    <w:p>
+      <w:pPr>
+        <w:rPr>
+          <w:rFonts w:ascii="Times New Roman" w:hAnsi="Times New Roman"/>
+          <w:szCs w:val="21"/>
+        </w:rPr>
+      </w:pPr>
+      <w:r>
+        <w:rPr>
+          <w:rFonts w:ascii="Times New Roman" w:hAnsi="Times New Roman"/>
+          <w:szCs w:val="21"/>
+        </w:rPr>
+        <w:t xml:space="preserve">Since most of models (e.g. </w:t>
+      </w:r>
+      <w:proofErr w:type="spellStart"/>
+      <w:r>
+        <w:rPr>
+          <w:rFonts w:ascii="Times New Roman" w:hAnsi="Times New Roman"/>
+          <w:szCs w:val="21"/>
+        </w:rPr>
+        <w:t>VGGNet</w:t>
+      </w:r>
+      <w:proofErr w:type="spellEnd"/>
+      <w:r>
+        <w:rPr>
+          <w:rFonts w:ascii="Times New Roman" w:hAnsi="Times New Roman"/>
+          <w:szCs w:val="21"/>
+        </w:rPr>
+        <w:t>, Inception) require fixed image size, these graph</w:t>
+      </w:r>
+      <w:r>
+        <w:rPr>
+          <w:rFonts w:ascii="Times New Roman" w:hAnsi="Times New Roman"/>
+          <w:szCs w:val="21"/>
+        </w:rPr>
+        <w:t>s</w:t>
+      </w:r>
+      <w:r>
+        <w:rPr>
+          <w:rFonts w:ascii="Times New Roman" w:hAnsi="Times New Roman"/>
+          <w:szCs w:val="21"/>
+        </w:rPr>
+        <w:t xml:space="preserve"> can help us determine if we need to resize or crop our images before using them as input of the models.</w:t>
+      </w:r>
+    </w:p>
+    <w:p>
+      <w:pPr>
+        <w:rPr>
+          <w:rFonts w:ascii="Times New Roman" w:hAnsi="Times New Roman" w:hint="eastAsia"/>
+          <w:szCs w:val="21"/>
+        </w:rPr>
+      </w:pPr>
+    </w:p>
+    <w:p>
+      <w:pPr>
+        <w:rPr>
+          <w:rFonts w:ascii="Times New Roman" w:hAnsi="Times New Roman"/>
+          <w:sz w:val="30"/>
+          <w:szCs w:val="30"/>
+        </w:rPr>
+      </w:pPr>
+      <w:r>
+        <w:rPr>
+          <w:rFonts w:ascii="Times New Roman" w:hAnsi="Times New Roman"/>
+          <w:sz w:val="30"/>
+          <w:szCs w:val="30"/>
+        </w:rPr>
         <w:t>References</w:t>
       </w:r>
     </w:p>
     <w:p>
       <w:pPr>
         <w:rPr>
-          <w:rFonts w:ascii="Times New Roman" w:hAnsi="Times New Roman" w:hint="eastAsia"/>
+          <w:rFonts w:ascii="Times New Roman" w:hAnsi="Times New Roman"/>
         </w:rPr>
       </w:pPr>
       <w:r>
@@ -861,6 +1661,95 @@
     </w:lvl>
   </w:abstractNum>
   <w:abstractNum w:abstractNumId="2" w15:restartNumberingAfterBreak="0">
+    <w:nsid w:val="710A5F33"/>
+    <w:multiLevelType w:val="hybridMultilevel"/>
+    <w:tmpl w:val="EBC46FAE"/>
+    <w:lvl w:ilvl="0" w:tplc="0F2A1FF2">
+      <w:start w:val="1"/>
+      <w:numFmt w:val="decimal"/>
+      <w:lvlText w:val="%1."/>
+      <w:lvlJc w:val="left"/>
+      <w:pPr>
+        <w:ind w:left="360" w:hanging="360"/>
+      </w:pPr>
+      <w:rPr>
+        <w:rFonts w:hint="default"/>
+      </w:rPr>
+    </w:lvl>
+    <w:lvl w:ilvl="1" w:tplc="04090019" w:tentative="1">
+      <w:start w:val="1"/>
+      <w:numFmt w:val="lowerLetter"/>
+      <w:lvlText w:val="%2)"/>
+      <w:lvlJc w:val="left"/>
+      <w:pPr>
+        <w:ind w:left="840" w:hanging="420"/>
+      </w:pPr>
+    </w:lvl>
+    <w:lvl w:ilvl="2" w:tplc="0409001B" w:tentative="1">
+      <w:start w:val="1"/>
+      <w:numFmt w:val="lowerRoman"/>
+      <w:lvlText w:val="%3."/>
+      <w:lvlJc w:val="right"/>
+      <w:pPr>
+        <w:ind w:left="1260" w:hanging="420"/>
+      </w:pPr>
+    </w:lvl>
+    <w:lvl w:ilvl="3" w:tplc="0409000F" w:tentative="1">
+      <w:start w:val="1"/>
+      <w:numFmt w:val="decimal"/>
+      <w:lvlText w:val="%4."/>
+      <w:lvlJc w:val="left"/>
+      <w:pPr>
+        <w:ind w:left="1680" w:hanging="420"/>
+      </w:pPr>
+    </w:lvl>
+    <w:lvl w:ilvl="4" w:tplc="04090019" w:tentative="1">
+      <w:start w:val="1"/>
+      <w:numFmt w:val="lowerLetter"/>
+      <w:lvlText w:val="%5)"/>
+      <w:lvlJc w:val="left"/>
+      <w:pPr>
+        <w:ind w:left="2100" w:hanging="420"/>
+      </w:pPr>
+    </w:lvl>
+    <w:lvl w:ilvl="5" w:tplc="0409001B" w:tentative="1">
+      <w:start w:val="1"/>
+      <w:numFmt w:val="lowerRoman"/>
+      <w:lvlText w:val="%6."/>
+      <w:lvlJc w:val="right"/>
+      <w:pPr>
+        <w:ind w:left="2520" w:hanging="420"/>
+      </w:pPr>
+    </w:lvl>
+    <w:lvl w:ilvl="6" w:tplc="0409000F" w:tentative="1">
+      <w:start w:val="1"/>
+      <w:numFmt w:val="decimal"/>
+      <w:lvlText w:val="%7."/>
+      <w:lvlJc w:val="left"/>
+      <w:pPr>
+        <w:ind w:left="2940" w:hanging="420"/>
+      </w:pPr>
+    </w:lvl>
+    <w:lvl w:ilvl="7" w:tplc="04090019" w:tentative="1">
+      <w:start w:val="1"/>
+      <w:numFmt w:val="lowerLetter"/>
+      <w:lvlText w:val="%8)"/>
+      <w:lvlJc w:val="left"/>
+      <w:pPr>
+        <w:ind w:left="3360" w:hanging="420"/>
+      </w:pPr>
+    </w:lvl>
+    <w:lvl w:ilvl="8" w:tplc="0409001B" w:tentative="1">
+      <w:start w:val="1"/>
+      <w:numFmt w:val="lowerRoman"/>
+      <w:lvlText w:val="%9."/>
+      <w:lvlJc w:val="right"/>
+      <w:pPr>
+        <w:ind w:left="3780" w:hanging="420"/>
+      </w:pPr>
+    </w:lvl>
+  </w:abstractNum>
+  <w:abstractNum w:abstractNumId="3" w15:restartNumberingAfterBreak="0">
     <w:nsid w:val="72003908"/>
     <w:multiLevelType w:val="hybridMultilevel"/>
     <w:tmpl w:val="0F12620A"/>
@@ -953,10 +1842,13 @@
     <w:abstractNumId w:val="0"/>
   </w:num>
   <w:num w:numId="2">
-    <w:abstractNumId w:val="2"/>
+    <w:abstractNumId w:val="3"/>
   </w:num>
   <w:num w:numId="3">
     <w:abstractNumId w:val="1"/>
+  </w:num>
+  <w:num w:numId="4">
+    <w:abstractNumId w:val="2"/>
   </w:num>
 </w:numbering>
 </file>

</xml_diff>